<commit_message>
basic on singularity file added with tables on hubs
</commit_message>
<xml_diff>
--- a/repositoryRequirementTableonhub.docx
+++ b/repositoryRequirementTableonhub.docx
@@ -9,21 +9,24 @@
         <w:tblLook w:val="04A0" w:firstRow="1" w:lastRow="0" w:firstColumn="1" w:lastColumn="0" w:noHBand="0" w:noVBand="1"/>
       </w:tblPr>
       <w:tblGrid>
-        <w:gridCol w:w="1276"/>
-        <w:gridCol w:w="1097"/>
-        <w:gridCol w:w="1349"/>
-        <w:gridCol w:w="801"/>
-        <w:gridCol w:w="1137"/>
-        <w:gridCol w:w="1503"/>
-        <w:gridCol w:w="546"/>
-        <w:gridCol w:w="547"/>
-        <w:gridCol w:w="547"/>
-        <w:gridCol w:w="547"/>
+        <w:gridCol w:w="1400"/>
+        <w:gridCol w:w="1203"/>
+        <w:gridCol w:w="1480"/>
+        <w:gridCol w:w="1026"/>
+        <w:gridCol w:w="1247"/>
+        <w:gridCol w:w="1649"/>
+        <w:gridCol w:w="1237"/>
+        <w:gridCol w:w="1546"/>
+        <w:gridCol w:w="1026"/>
+        <w:gridCol w:w="1026"/>
       </w:tblGrid>
       <w:tr>
-        <w:tc>
-          <w:tcPr>
-            <w:tcW w:w="935" w:type="dxa"/>
+        <w:trPr>
+          <w:trHeight w:val="1792"/>
+        </w:trPr>
+        <w:tc>
+          <w:tcPr>
+            <w:tcW w:w="1400" w:type="dxa"/>
           </w:tcPr>
           <w:p>
             <w:r>
@@ -33,7 +36,7 @@
         </w:tc>
         <w:tc>
           <w:tcPr>
-            <w:tcW w:w="935" w:type="dxa"/>
+            <w:tcW w:w="1203" w:type="dxa"/>
           </w:tcPr>
           <w:p>
             <w:r>
@@ -43,32 +46,23 @@
         </w:tc>
         <w:tc>
           <w:tcPr>
-            <w:tcW w:w="935" w:type="dxa"/>
+            <w:tcW w:w="1480" w:type="dxa"/>
           </w:tcPr>
           <w:p>
             <w:r>
               <w:t>Preservation of immutable Containers</w:t>
             </w:r>
           </w:p>
-          <w:p>
-            <w:r>
-              <w:t>(Stateful and Stateless)</w:t>
-            </w:r>
-          </w:p>
-        </w:tc>
-        <w:tc>
-          <w:tcPr>
-            <w:tcW w:w="935" w:type="dxa"/>
-          </w:tcPr>
-          <w:p>
-            <w:r>
-              <w:t xml:space="preserve">UUID </w:t>
-            </w:r>
-          </w:p>
-        </w:tc>
-        <w:tc>
-          <w:tcPr>
-            <w:tcW w:w="935" w:type="dxa"/>
+        </w:tc>
+        <w:tc>
+          <w:tcPr>
+            <w:tcW w:w="1026" w:type="dxa"/>
+          </w:tcPr>
+          <w:p/>
+        </w:tc>
+        <w:tc>
+          <w:tcPr>
+            <w:tcW w:w="1247" w:type="dxa"/>
           </w:tcPr>
           <w:p>
             <w:r>
@@ -78,7 +72,7 @@
         </w:tc>
         <w:tc>
           <w:tcPr>
-            <w:tcW w:w="935" w:type="dxa"/>
+            <w:tcW w:w="1649" w:type="dxa"/>
           </w:tcPr>
           <w:p>
             <w:r>
@@ -93,33 +87,44 @@
         </w:tc>
         <w:tc>
           <w:tcPr>
-            <w:tcW w:w="935" w:type="dxa"/>
-          </w:tcPr>
-          <w:p/>
-        </w:tc>
-        <w:tc>
-          <w:tcPr>
-            <w:tcW w:w="935" w:type="dxa"/>
-          </w:tcPr>
-          <w:p/>
-        </w:tc>
-        <w:tc>
-          <w:tcPr>
-            <w:tcW w:w="935" w:type="dxa"/>
-          </w:tcPr>
-          <w:p/>
-        </w:tc>
-        <w:tc>
-          <w:tcPr>
-            <w:tcW w:w="935" w:type="dxa"/>
+            <w:tcW w:w="1237" w:type="dxa"/>
+          </w:tcPr>
+          <w:p>
+            <w:r>
+              <w:t>Keep track of changes in container.</w:t>
+            </w:r>
+          </w:p>
+        </w:tc>
+        <w:tc>
+          <w:tcPr>
+            <w:tcW w:w="1546" w:type="dxa"/>
+          </w:tcPr>
+          <w:p>
+            <w:r>
+              <w:t>Identification</w:t>
+            </w:r>
+          </w:p>
+        </w:tc>
+        <w:tc>
+          <w:tcPr>
+            <w:tcW w:w="1026" w:type="dxa"/>
+          </w:tcPr>
+          <w:p/>
+        </w:tc>
+        <w:tc>
+          <w:tcPr>
+            <w:tcW w:w="1026" w:type="dxa"/>
           </w:tcPr>
           <w:p/>
         </w:tc>
       </w:tr>
       <w:tr>
-        <w:tc>
-          <w:tcPr>
-            <w:tcW w:w="935" w:type="dxa"/>
+        <w:trPr>
+          <w:trHeight w:val="355"/>
+        </w:trPr>
+        <w:tc>
+          <w:tcPr>
+            <w:tcW w:w="1400" w:type="dxa"/>
           </w:tcPr>
           <w:p>
             <w:r>
@@ -129,13 +134,35 @@
         </w:tc>
         <w:tc>
           <w:tcPr>
-            <w:tcW w:w="935" w:type="dxa"/>
-          </w:tcPr>
-          <w:p/>
-        </w:tc>
-        <w:tc>
-          <w:tcPr>
-            <w:tcW w:w="935" w:type="dxa"/>
+            <w:tcW w:w="1203" w:type="dxa"/>
+          </w:tcPr>
+          <w:p/>
+        </w:tc>
+        <w:tc>
+          <w:tcPr>
+            <w:tcW w:w="1480" w:type="dxa"/>
+          </w:tcPr>
+          <w:p>
+            <w:r>
+              <w:t>yes</w:t>
+            </w:r>
+          </w:p>
+        </w:tc>
+        <w:tc>
+          <w:tcPr>
+            <w:tcW w:w="1026" w:type="dxa"/>
+          </w:tcPr>
+          <w:p/>
+        </w:tc>
+        <w:tc>
+          <w:tcPr>
+            <w:tcW w:w="1247" w:type="dxa"/>
+          </w:tcPr>
+          <w:p/>
+        </w:tc>
+        <w:tc>
+          <w:tcPr>
+            <w:tcW w:w="1649" w:type="dxa"/>
           </w:tcPr>
           <w:p>
             <w:r>
@@ -145,55 +172,36 @@
         </w:tc>
         <w:tc>
           <w:tcPr>
-            <w:tcW w:w="935" w:type="dxa"/>
-          </w:tcPr>
-          <w:p/>
-        </w:tc>
-        <w:tc>
-          <w:tcPr>
-            <w:tcW w:w="935" w:type="dxa"/>
-          </w:tcPr>
-          <w:p/>
-        </w:tc>
-        <w:tc>
-          <w:tcPr>
-            <w:tcW w:w="935" w:type="dxa"/>
-          </w:tcPr>
-          <w:p>
-            <w:r>
-              <w:t>Yes</w:t>
-            </w:r>
-          </w:p>
-        </w:tc>
-        <w:tc>
-          <w:tcPr>
-            <w:tcW w:w="935" w:type="dxa"/>
-          </w:tcPr>
-          <w:p/>
-        </w:tc>
-        <w:tc>
-          <w:tcPr>
-            <w:tcW w:w="935" w:type="dxa"/>
-          </w:tcPr>
-          <w:p/>
-        </w:tc>
-        <w:tc>
-          <w:tcPr>
-            <w:tcW w:w="935" w:type="dxa"/>
-          </w:tcPr>
-          <w:p/>
-        </w:tc>
-        <w:tc>
-          <w:tcPr>
-            <w:tcW w:w="935" w:type="dxa"/>
+            <w:tcW w:w="1237" w:type="dxa"/>
+          </w:tcPr>
+          <w:p/>
+        </w:tc>
+        <w:tc>
+          <w:tcPr>
+            <w:tcW w:w="1546" w:type="dxa"/>
+          </w:tcPr>
+          <w:p/>
+        </w:tc>
+        <w:tc>
+          <w:tcPr>
+            <w:tcW w:w="1026" w:type="dxa"/>
+          </w:tcPr>
+          <w:p/>
+        </w:tc>
+        <w:tc>
+          <w:tcPr>
+            <w:tcW w:w="1026" w:type="dxa"/>
           </w:tcPr>
           <w:p/>
         </w:tc>
       </w:tr>
       <w:tr>
-        <w:tc>
-          <w:tcPr>
-            <w:tcW w:w="935" w:type="dxa"/>
+        <w:trPr>
+          <w:trHeight w:val="355"/>
+        </w:trPr>
+        <w:tc>
+          <w:tcPr>
+            <w:tcW w:w="1400" w:type="dxa"/>
           </w:tcPr>
           <w:p>
             <w:r>
@@ -203,13 +211,13 @@
         </w:tc>
         <w:tc>
           <w:tcPr>
-            <w:tcW w:w="935" w:type="dxa"/>
-          </w:tcPr>
-          <w:p/>
-        </w:tc>
-        <w:tc>
-          <w:tcPr>
-            <w:tcW w:w="935" w:type="dxa"/>
+            <w:tcW w:w="1203" w:type="dxa"/>
+          </w:tcPr>
+          <w:p/>
+        </w:tc>
+        <w:tc>
+          <w:tcPr>
+            <w:tcW w:w="1480" w:type="dxa"/>
           </w:tcPr>
           <w:p>
             <w:r>
@@ -219,19 +227,19 @@
         </w:tc>
         <w:tc>
           <w:tcPr>
-            <w:tcW w:w="935" w:type="dxa"/>
-          </w:tcPr>
-          <w:p/>
-        </w:tc>
-        <w:tc>
-          <w:tcPr>
-            <w:tcW w:w="935" w:type="dxa"/>
-          </w:tcPr>
-          <w:p/>
-        </w:tc>
-        <w:tc>
-          <w:tcPr>
-            <w:tcW w:w="935" w:type="dxa"/>
+            <w:tcW w:w="1026" w:type="dxa"/>
+          </w:tcPr>
+          <w:p/>
+        </w:tc>
+        <w:tc>
+          <w:tcPr>
+            <w:tcW w:w="1247" w:type="dxa"/>
+          </w:tcPr>
+          <w:p/>
+        </w:tc>
+        <w:tc>
+          <w:tcPr>
+            <w:tcW w:w="1649" w:type="dxa"/>
           </w:tcPr>
           <w:p>
             <w:r>
@@ -241,33 +249,36 @@
         </w:tc>
         <w:tc>
           <w:tcPr>
-            <w:tcW w:w="935" w:type="dxa"/>
-          </w:tcPr>
-          <w:p/>
-        </w:tc>
-        <w:tc>
-          <w:tcPr>
-            <w:tcW w:w="935" w:type="dxa"/>
-          </w:tcPr>
-          <w:p/>
-        </w:tc>
-        <w:tc>
-          <w:tcPr>
-            <w:tcW w:w="935" w:type="dxa"/>
-          </w:tcPr>
-          <w:p/>
-        </w:tc>
-        <w:tc>
-          <w:tcPr>
-            <w:tcW w:w="935" w:type="dxa"/>
+            <w:tcW w:w="1237" w:type="dxa"/>
+          </w:tcPr>
+          <w:p/>
+        </w:tc>
+        <w:tc>
+          <w:tcPr>
+            <w:tcW w:w="1546" w:type="dxa"/>
+          </w:tcPr>
+          <w:p/>
+        </w:tc>
+        <w:tc>
+          <w:tcPr>
+            <w:tcW w:w="1026" w:type="dxa"/>
+          </w:tcPr>
+          <w:p/>
+        </w:tc>
+        <w:tc>
+          <w:tcPr>
+            <w:tcW w:w="1026" w:type="dxa"/>
           </w:tcPr>
           <w:p/>
         </w:tc>
       </w:tr>
       <w:tr>
-        <w:tc>
-          <w:tcPr>
-            <w:tcW w:w="935" w:type="dxa"/>
+        <w:trPr>
+          <w:trHeight w:val="370"/>
+        </w:trPr>
+        <w:tc>
+          <w:tcPr>
+            <w:tcW w:w="1400" w:type="dxa"/>
           </w:tcPr>
           <w:p>
             <w:r>
@@ -277,7 +288,7 @@
         </w:tc>
         <w:tc>
           <w:tcPr>
-            <w:tcW w:w="935" w:type="dxa"/>
+            <w:tcW w:w="1203" w:type="dxa"/>
           </w:tcPr>
           <w:p>
             <w:r>
@@ -287,19 +298,19 @@
         </w:tc>
         <w:tc>
           <w:tcPr>
-            <w:tcW w:w="935" w:type="dxa"/>
-          </w:tcPr>
-          <w:p/>
-        </w:tc>
-        <w:tc>
-          <w:tcPr>
-            <w:tcW w:w="935" w:type="dxa"/>
-          </w:tcPr>
-          <w:p/>
-        </w:tc>
-        <w:tc>
-          <w:tcPr>
-            <w:tcW w:w="935" w:type="dxa"/>
+            <w:tcW w:w="1480" w:type="dxa"/>
+          </w:tcPr>
+          <w:p/>
+        </w:tc>
+        <w:tc>
+          <w:tcPr>
+            <w:tcW w:w="1026" w:type="dxa"/>
+          </w:tcPr>
+          <w:p/>
+        </w:tc>
+        <w:tc>
+          <w:tcPr>
+            <w:tcW w:w="1247" w:type="dxa"/>
           </w:tcPr>
           <w:p>
             <w:r>
@@ -309,7 +320,7 @@
         </w:tc>
         <w:tc>
           <w:tcPr>
-            <w:tcW w:w="935" w:type="dxa"/>
+            <w:tcW w:w="1649" w:type="dxa"/>
           </w:tcPr>
           <w:p>
             <w:r>
@@ -319,33 +330,36 @@
         </w:tc>
         <w:tc>
           <w:tcPr>
-            <w:tcW w:w="935" w:type="dxa"/>
-          </w:tcPr>
-          <w:p/>
-        </w:tc>
-        <w:tc>
-          <w:tcPr>
-            <w:tcW w:w="935" w:type="dxa"/>
-          </w:tcPr>
-          <w:p/>
-        </w:tc>
-        <w:tc>
-          <w:tcPr>
-            <w:tcW w:w="935" w:type="dxa"/>
-          </w:tcPr>
-          <w:p/>
-        </w:tc>
-        <w:tc>
-          <w:tcPr>
-            <w:tcW w:w="935" w:type="dxa"/>
+            <w:tcW w:w="1237" w:type="dxa"/>
+          </w:tcPr>
+          <w:p/>
+        </w:tc>
+        <w:tc>
+          <w:tcPr>
+            <w:tcW w:w="1546" w:type="dxa"/>
+          </w:tcPr>
+          <w:p/>
+        </w:tc>
+        <w:tc>
+          <w:tcPr>
+            <w:tcW w:w="1026" w:type="dxa"/>
+          </w:tcPr>
+          <w:p/>
+        </w:tc>
+        <w:tc>
+          <w:tcPr>
+            <w:tcW w:w="1026" w:type="dxa"/>
           </w:tcPr>
           <w:p/>
         </w:tc>
       </w:tr>
       <w:tr>
-        <w:tc>
-          <w:tcPr>
-            <w:tcW w:w="935" w:type="dxa"/>
+        <w:trPr>
+          <w:trHeight w:val="355"/>
+        </w:trPr>
+        <w:tc>
+          <w:tcPr>
+            <w:tcW w:w="1400" w:type="dxa"/>
           </w:tcPr>
           <w:p>
             <w:r>
@@ -355,31 +369,31 @@
         </w:tc>
         <w:tc>
           <w:tcPr>
-            <w:tcW w:w="935" w:type="dxa"/>
-          </w:tcPr>
-          <w:p/>
-        </w:tc>
-        <w:tc>
-          <w:tcPr>
-            <w:tcW w:w="935" w:type="dxa"/>
-          </w:tcPr>
-          <w:p/>
-        </w:tc>
-        <w:tc>
-          <w:tcPr>
-            <w:tcW w:w="935" w:type="dxa"/>
-          </w:tcPr>
-          <w:p/>
-        </w:tc>
-        <w:tc>
-          <w:tcPr>
-            <w:tcW w:w="935" w:type="dxa"/>
-          </w:tcPr>
-          <w:p/>
-        </w:tc>
-        <w:tc>
-          <w:tcPr>
-            <w:tcW w:w="935" w:type="dxa"/>
+            <w:tcW w:w="1203" w:type="dxa"/>
+          </w:tcPr>
+          <w:p/>
+        </w:tc>
+        <w:tc>
+          <w:tcPr>
+            <w:tcW w:w="1480" w:type="dxa"/>
+          </w:tcPr>
+          <w:p/>
+        </w:tc>
+        <w:tc>
+          <w:tcPr>
+            <w:tcW w:w="1026" w:type="dxa"/>
+          </w:tcPr>
+          <w:p/>
+        </w:tc>
+        <w:tc>
+          <w:tcPr>
+            <w:tcW w:w="1247" w:type="dxa"/>
+          </w:tcPr>
+          <w:p/>
+        </w:tc>
+        <w:tc>
+          <w:tcPr>
+            <w:tcW w:w="1649" w:type="dxa"/>
           </w:tcPr>
           <w:p>
             <w:r>
@@ -389,33 +403,36 @@
         </w:tc>
         <w:tc>
           <w:tcPr>
-            <w:tcW w:w="935" w:type="dxa"/>
-          </w:tcPr>
-          <w:p/>
-        </w:tc>
-        <w:tc>
-          <w:tcPr>
-            <w:tcW w:w="935" w:type="dxa"/>
-          </w:tcPr>
-          <w:p/>
-        </w:tc>
-        <w:tc>
-          <w:tcPr>
-            <w:tcW w:w="935" w:type="dxa"/>
-          </w:tcPr>
-          <w:p/>
-        </w:tc>
-        <w:tc>
-          <w:tcPr>
-            <w:tcW w:w="935" w:type="dxa"/>
+            <w:tcW w:w="1237" w:type="dxa"/>
+          </w:tcPr>
+          <w:p/>
+        </w:tc>
+        <w:tc>
+          <w:tcPr>
+            <w:tcW w:w="1546" w:type="dxa"/>
+          </w:tcPr>
+          <w:p/>
+        </w:tc>
+        <w:tc>
+          <w:tcPr>
+            <w:tcW w:w="1026" w:type="dxa"/>
+          </w:tcPr>
+          <w:p/>
+        </w:tc>
+        <w:tc>
+          <w:tcPr>
+            <w:tcW w:w="1026" w:type="dxa"/>
           </w:tcPr>
           <w:p/>
         </w:tc>
       </w:tr>
       <w:tr>
-        <w:tc>
-          <w:tcPr>
-            <w:tcW w:w="935" w:type="dxa"/>
+        <w:trPr>
+          <w:trHeight w:val="355"/>
+        </w:trPr>
+        <w:tc>
+          <w:tcPr>
+            <w:tcW w:w="1400" w:type="dxa"/>
           </w:tcPr>
           <w:p>
             <w:r>
@@ -425,31 +442,31 @@
         </w:tc>
         <w:tc>
           <w:tcPr>
-            <w:tcW w:w="935" w:type="dxa"/>
-          </w:tcPr>
-          <w:p/>
-        </w:tc>
-        <w:tc>
-          <w:tcPr>
-            <w:tcW w:w="935" w:type="dxa"/>
-          </w:tcPr>
-          <w:p/>
-        </w:tc>
-        <w:tc>
-          <w:tcPr>
-            <w:tcW w:w="935" w:type="dxa"/>
-          </w:tcPr>
-          <w:p/>
-        </w:tc>
-        <w:tc>
-          <w:tcPr>
-            <w:tcW w:w="935" w:type="dxa"/>
-          </w:tcPr>
-          <w:p/>
-        </w:tc>
-        <w:tc>
-          <w:tcPr>
-            <w:tcW w:w="935" w:type="dxa"/>
+            <w:tcW w:w="1203" w:type="dxa"/>
+          </w:tcPr>
+          <w:p/>
+        </w:tc>
+        <w:tc>
+          <w:tcPr>
+            <w:tcW w:w="1480" w:type="dxa"/>
+          </w:tcPr>
+          <w:p/>
+        </w:tc>
+        <w:tc>
+          <w:tcPr>
+            <w:tcW w:w="1026" w:type="dxa"/>
+          </w:tcPr>
+          <w:p/>
+        </w:tc>
+        <w:tc>
+          <w:tcPr>
+            <w:tcW w:w="1247" w:type="dxa"/>
+          </w:tcPr>
+          <w:p/>
+        </w:tc>
+        <w:tc>
+          <w:tcPr>
+            <w:tcW w:w="1649" w:type="dxa"/>
           </w:tcPr>
           <w:p>
             <w:r>
@@ -459,33 +476,36 @@
         </w:tc>
         <w:tc>
           <w:tcPr>
-            <w:tcW w:w="935" w:type="dxa"/>
-          </w:tcPr>
-          <w:p/>
-        </w:tc>
-        <w:tc>
-          <w:tcPr>
-            <w:tcW w:w="935" w:type="dxa"/>
-          </w:tcPr>
-          <w:p/>
-        </w:tc>
-        <w:tc>
-          <w:tcPr>
-            <w:tcW w:w="935" w:type="dxa"/>
-          </w:tcPr>
-          <w:p/>
-        </w:tc>
-        <w:tc>
-          <w:tcPr>
-            <w:tcW w:w="935" w:type="dxa"/>
+            <w:tcW w:w="1237" w:type="dxa"/>
+          </w:tcPr>
+          <w:p/>
+        </w:tc>
+        <w:tc>
+          <w:tcPr>
+            <w:tcW w:w="1546" w:type="dxa"/>
+          </w:tcPr>
+          <w:p/>
+        </w:tc>
+        <w:tc>
+          <w:tcPr>
+            <w:tcW w:w="1026" w:type="dxa"/>
+          </w:tcPr>
+          <w:p/>
+        </w:tc>
+        <w:tc>
+          <w:tcPr>
+            <w:tcW w:w="1026" w:type="dxa"/>
           </w:tcPr>
           <w:p/>
         </w:tc>
       </w:tr>
       <w:tr>
-        <w:tc>
-          <w:tcPr>
-            <w:tcW w:w="935" w:type="dxa"/>
+        <w:trPr>
+          <w:trHeight w:val="355"/>
+        </w:trPr>
+        <w:tc>
+          <w:tcPr>
+            <w:tcW w:w="1400" w:type="dxa"/>
           </w:tcPr>
           <w:p>
             <w:r>
@@ -495,31 +515,31 @@
         </w:tc>
         <w:tc>
           <w:tcPr>
-            <w:tcW w:w="935" w:type="dxa"/>
-          </w:tcPr>
-          <w:p/>
-        </w:tc>
-        <w:tc>
-          <w:tcPr>
-            <w:tcW w:w="935" w:type="dxa"/>
-          </w:tcPr>
-          <w:p/>
-        </w:tc>
-        <w:tc>
-          <w:tcPr>
-            <w:tcW w:w="935" w:type="dxa"/>
-          </w:tcPr>
-          <w:p/>
-        </w:tc>
-        <w:tc>
-          <w:tcPr>
-            <w:tcW w:w="935" w:type="dxa"/>
-          </w:tcPr>
-          <w:p/>
-        </w:tc>
-        <w:tc>
-          <w:tcPr>
-            <w:tcW w:w="935" w:type="dxa"/>
+            <w:tcW w:w="1203" w:type="dxa"/>
+          </w:tcPr>
+          <w:p/>
+        </w:tc>
+        <w:tc>
+          <w:tcPr>
+            <w:tcW w:w="1480" w:type="dxa"/>
+          </w:tcPr>
+          <w:p/>
+        </w:tc>
+        <w:tc>
+          <w:tcPr>
+            <w:tcW w:w="1026" w:type="dxa"/>
+          </w:tcPr>
+          <w:p/>
+        </w:tc>
+        <w:tc>
+          <w:tcPr>
+            <w:tcW w:w="1247" w:type="dxa"/>
+          </w:tcPr>
+          <w:p/>
+        </w:tc>
+        <w:tc>
+          <w:tcPr>
+            <w:tcW w:w="1649" w:type="dxa"/>
           </w:tcPr>
           <w:p>
             <w:r>
@@ -529,33 +549,36 @@
         </w:tc>
         <w:tc>
           <w:tcPr>
-            <w:tcW w:w="935" w:type="dxa"/>
-          </w:tcPr>
-          <w:p/>
-        </w:tc>
-        <w:tc>
-          <w:tcPr>
-            <w:tcW w:w="935" w:type="dxa"/>
-          </w:tcPr>
-          <w:p/>
-        </w:tc>
-        <w:tc>
-          <w:tcPr>
-            <w:tcW w:w="935" w:type="dxa"/>
-          </w:tcPr>
-          <w:p/>
-        </w:tc>
-        <w:tc>
-          <w:tcPr>
-            <w:tcW w:w="935" w:type="dxa"/>
+            <w:tcW w:w="1237" w:type="dxa"/>
+          </w:tcPr>
+          <w:p/>
+        </w:tc>
+        <w:tc>
+          <w:tcPr>
+            <w:tcW w:w="1546" w:type="dxa"/>
+          </w:tcPr>
+          <w:p/>
+        </w:tc>
+        <w:tc>
+          <w:tcPr>
+            <w:tcW w:w="1026" w:type="dxa"/>
+          </w:tcPr>
+          <w:p/>
+        </w:tc>
+        <w:tc>
+          <w:tcPr>
+            <w:tcW w:w="1026" w:type="dxa"/>
           </w:tcPr>
           <w:p/>
         </w:tc>
       </w:tr>
       <w:tr>
-        <w:tc>
-          <w:tcPr>
-            <w:tcW w:w="935" w:type="dxa"/>
+        <w:trPr>
+          <w:trHeight w:val="355"/>
+        </w:trPr>
+        <w:tc>
+          <w:tcPr>
+            <w:tcW w:w="1400" w:type="dxa"/>
           </w:tcPr>
           <w:p>
             <w:r>
@@ -565,13 +588,13 @@
         </w:tc>
         <w:tc>
           <w:tcPr>
-            <w:tcW w:w="935" w:type="dxa"/>
-          </w:tcPr>
-          <w:p/>
-        </w:tc>
-        <w:tc>
-          <w:tcPr>
-            <w:tcW w:w="935" w:type="dxa"/>
+            <w:tcW w:w="1203" w:type="dxa"/>
+          </w:tcPr>
+          <w:p/>
+        </w:tc>
+        <w:tc>
+          <w:tcPr>
+            <w:tcW w:w="1480" w:type="dxa"/>
           </w:tcPr>
           <w:p>
             <w:r>
@@ -581,19 +604,19 @@
         </w:tc>
         <w:tc>
           <w:tcPr>
-            <w:tcW w:w="935" w:type="dxa"/>
-          </w:tcPr>
-          <w:p/>
-        </w:tc>
-        <w:tc>
-          <w:tcPr>
-            <w:tcW w:w="935" w:type="dxa"/>
-          </w:tcPr>
-          <w:p/>
-        </w:tc>
-        <w:tc>
-          <w:tcPr>
-            <w:tcW w:w="935" w:type="dxa"/>
+            <w:tcW w:w="1026" w:type="dxa"/>
+          </w:tcPr>
+          <w:p/>
+        </w:tc>
+        <w:tc>
+          <w:tcPr>
+            <w:tcW w:w="1247" w:type="dxa"/>
+          </w:tcPr>
+          <w:p/>
+        </w:tc>
+        <w:tc>
+          <w:tcPr>
+            <w:tcW w:w="1649" w:type="dxa"/>
           </w:tcPr>
           <w:p>
             <w:r>
@@ -603,33 +626,36 @@
         </w:tc>
         <w:tc>
           <w:tcPr>
-            <w:tcW w:w="935" w:type="dxa"/>
-          </w:tcPr>
-          <w:p/>
-        </w:tc>
-        <w:tc>
-          <w:tcPr>
-            <w:tcW w:w="935" w:type="dxa"/>
-          </w:tcPr>
-          <w:p/>
-        </w:tc>
-        <w:tc>
-          <w:tcPr>
-            <w:tcW w:w="935" w:type="dxa"/>
-          </w:tcPr>
-          <w:p/>
-        </w:tc>
-        <w:tc>
-          <w:tcPr>
-            <w:tcW w:w="935" w:type="dxa"/>
+            <w:tcW w:w="1237" w:type="dxa"/>
+          </w:tcPr>
+          <w:p/>
+        </w:tc>
+        <w:tc>
+          <w:tcPr>
+            <w:tcW w:w="1546" w:type="dxa"/>
+          </w:tcPr>
+          <w:p/>
+        </w:tc>
+        <w:tc>
+          <w:tcPr>
+            <w:tcW w:w="1026" w:type="dxa"/>
+          </w:tcPr>
+          <w:p/>
+        </w:tc>
+        <w:tc>
+          <w:tcPr>
+            <w:tcW w:w="1026" w:type="dxa"/>
           </w:tcPr>
           <w:p/>
         </w:tc>
       </w:tr>
       <w:tr>
-        <w:tc>
-          <w:tcPr>
-            <w:tcW w:w="935" w:type="dxa"/>
+        <w:trPr>
+          <w:trHeight w:val="726"/>
+        </w:trPr>
+        <w:tc>
+          <w:tcPr>
+            <w:tcW w:w="1400" w:type="dxa"/>
           </w:tcPr>
           <w:p>
             <w:r>
@@ -639,13 +665,13 @@
         </w:tc>
         <w:tc>
           <w:tcPr>
-            <w:tcW w:w="935" w:type="dxa"/>
-          </w:tcPr>
-          <w:p/>
-        </w:tc>
-        <w:tc>
-          <w:tcPr>
-            <w:tcW w:w="935" w:type="dxa"/>
+            <w:tcW w:w="1203" w:type="dxa"/>
+          </w:tcPr>
+          <w:p/>
+        </w:tc>
+        <w:tc>
+          <w:tcPr>
+            <w:tcW w:w="1480" w:type="dxa"/>
           </w:tcPr>
           <w:p>
             <w:r>
@@ -655,19 +681,19 @@
         </w:tc>
         <w:tc>
           <w:tcPr>
-            <w:tcW w:w="935" w:type="dxa"/>
-          </w:tcPr>
-          <w:p/>
-        </w:tc>
-        <w:tc>
-          <w:tcPr>
-            <w:tcW w:w="935" w:type="dxa"/>
-          </w:tcPr>
-          <w:p/>
-        </w:tc>
-        <w:tc>
-          <w:tcPr>
-            <w:tcW w:w="935" w:type="dxa"/>
+            <w:tcW w:w="1026" w:type="dxa"/>
+          </w:tcPr>
+          <w:p/>
+        </w:tc>
+        <w:tc>
+          <w:tcPr>
+            <w:tcW w:w="1247" w:type="dxa"/>
+          </w:tcPr>
+          <w:p/>
+        </w:tc>
+        <w:tc>
+          <w:tcPr>
+            <w:tcW w:w="1649" w:type="dxa"/>
           </w:tcPr>
           <w:p>
             <w:r>
@@ -677,87 +703,90 @@
         </w:tc>
         <w:tc>
           <w:tcPr>
-            <w:tcW w:w="935" w:type="dxa"/>
-          </w:tcPr>
-          <w:p/>
-        </w:tc>
-        <w:tc>
-          <w:tcPr>
-            <w:tcW w:w="935" w:type="dxa"/>
-          </w:tcPr>
-          <w:p/>
-        </w:tc>
-        <w:tc>
-          <w:tcPr>
-            <w:tcW w:w="935" w:type="dxa"/>
-          </w:tcPr>
-          <w:p/>
-        </w:tc>
-        <w:tc>
-          <w:tcPr>
-            <w:tcW w:w="935" w:type="dxa"/>
+            <w:tcW w:w="1237" w:type="dxa"/>
+          </w:tcPr>
+          <w:p/>
+        </w:tc>
+        <w:tc>
+          <w:tcPr>
+            <w:tcW w:w="1546" w:type="dxa"/>
+          </w:tcPr>
+          <w:p/>
+        </w:tc>
+        <w:tc>
+          <w:tcPr>
+            <w:tcW w:w="1026" w:type="dxa"/>
+          </w:tcPr>
+          <w:p/>
+        </w:tc>
+        <w:tc>
+          <w:tcPr>
+            <w:tcW w:w="1026" w:type="dxa"/>
           </w:tcPr>
           <w:p/>
         </w:tc>
       </w:tr>
       <w:tr>
-        <w:tc>
-          <w:tcPr>
-            <w:tcW w:w="935" w:type="dxa"/>
-          </w:tcPr>
-          <w:p/>
-        </w:tc>
-        <w:tc>
-          <w:tcPr>
-            <w:tcW w:w="935" w:type="dxa"/>
-          </w:tcPr>
-          <w:p/>
-        </w:tc>
-        <w:tc>
-          <w:tcPr>
-            <w:tcW w:w="935" w:type="dxa"/>
-          </w:tcPr>
-          <w:p/>
-        </w:tc>
-        <w:tc>
-          <w:tcPr>
-            <w:tcW w:w="935" w:type="dxa"/>
-          </w:tcPr>
-          <w:p/>
-        </w:tc>
-        <w:tc>
-          <w:tcPr>
-            <w:tcW w:w="935" w:type="dxa"/>
-          </w:tcPr>
-          <w:p/>
-        </w:tc>
-        <w:tc>
-          <w:tcPr>
-            <w:tcW w:w="935" w:type="dxa"/>
-          </w:tcPr>
-          <w:p/>
-        </w:tc>
-        <w:tc>
-          <w:tcPr>
-            <w:tcW w:w="935" w:type="dxa"/>
-          </w:tcPr>
-          <w:p/>
-        </w:tc>
-        <w:tc>
-          <w:tcPr>
-            <w:tcW w:w="935" w:type="dxa"/>
-          </w:tcPr>
-          <w:p/>
-        </w:tc>
-        <w:tc>
-          <w:tcPr>
-            <w:tcW w:w="935" w:type="dxa"/>
-          </w:tcPr>
-          <w:p/>
-        </w:tc>
-        <w:tc>
-          <w:tcPr>
-            <w:tcW w:w="935" w:type="dxa"/>
+        <w:trPr>
+          <w:trHeight w:val="355"/>
+        </w:trPr>
+        <w:tc>
+          <w:tcPr>
+            <w:tcW w:w="1400" w:type="dxa"/>
+          </w:tcPr>
+          <w:p/>
+        </w:tc>
+        <w:tc>
+          <w:tcPr>
+            <w:tcW w:w="1203" w:type="dxa"/>
+          </w:tcPr>
+          <w:p/>
+        </w:tc>
+        <w:tc>
+          <w:tcPr>
+            <w:tcW w:w="1480" w:type="dxa"/>
+          </w:tcPr>
+          <w:p/>
+        </w:tc>
+        <w:tc>
+          <w:tcPr>
+            <w:tcW w:w="1026" w:type="dxa"/>
+          </w:tcPr>
+          <w:p/>
+        </w:tc>
+        <w:tc>
+          <w:tcPr>
+            <w:tcW w:w="1247" w:type="dxa"/>
+          </w:tcPr>
+          <w:p/>
+        </w:tc>
+        <w:tc>
+          <w:tcPr>
+            <w:tcW w:w="1649" w:type="dxa"/>
+          </w:tcPr>
+          <w:p/>
+        </w:tc>
+        <w:tc>
+          <w:tcPr>
+            <w:tcW w:w="1237" w:type="dxa"/>
+          </w:tcPr>
+          <w:p/>
+        </w:tc>
+        <w:tc>
+          <w:tcPr>
+            <w:tcW w:w="1546" w:type="dxa"/>
+          </w:tcPr>
+          <w:p/>
+        </w:tc>
+        <w:tc>
+          <w:tcPr>
+            <w:tcW w:w="1026" w:type="dxa"/>
+          </w:tcPr>
+          <w:p/>
+        </w:tc>
+        <w:tc>
+          <w:tcPr>
+            <w:tcW w:w="1026" w:type="dxa"/>
           </w:tcPr>
           <w:p/>
         </w:tc>
@@ -780,7 +809,7 @@
       </w:r>
     </w:p>
     <w:sectPr>
-      <w:pgSz w:w="12240" w:h="15840"/>
+      <w:pgSz w:w="15840" w:h="12240" w:orient="landscape"/>
       <w:pgMar w:top="1440" w:right="1440" w:bottom="1440" w:left="1440" w:header="720" w:footer="720" w:gutter="0"/>
       <w:cols w:space="720"/>
       <w:docGrid w:linePitch="360"/>

</xml_diff>